<commit_message>
Cập nhật tài lieu.
</commit_message>
<xml_diff>
--- a/documents/sprint-1/Notes.docx
+++ b/documents/sprint-1/Notes.docx
@@ -355,29 +355,7 @@
                 <w:szCs w:val="21"/>
                 <w:shd w:val="clear" w:color="auto" w:fill="FFFFFF"/>
               </w:rPr>
-              <w:t xml:space="preserve">Mã site, Vd: CTL, </w:t>
-            </w:r>
-            <w:proofErr w:type="gramStart"/>
-            <w:r>
-              <w:rPr>
-                <w:rFonts w:ascii="Segoe UI" w:hAnsi="Segoe UI" w:cs="Segoe UI"/>
-                <w:color w:val="172B4D"/>
-                <w:sz w:val="21"/>
-                <w:szCs w:val="21"/>
-                <w:shd w:val="clear" w:color="auto" w:fill="FFFFFF"/>
-              </w:rPr>
-              <w:t>HP,...</w:t>
-            </w:r>
-            <w:proofErr w:type="gramEnd"/>
-            <w:r>
-              <w:rPr>
-                <w:rFonts w:ascii="Segoe UI" w:hAnsi="Segoe UI" w:cs="Segoe UI"/>
-                <w:color w:val="172B4D"/>
-                <w:sz w:val="21"/>
-                <w:szCs w:val="21"/>
-                <w:shd w:val="clear" w:color="auto" w:fill="FFFFFF"/>
-              </w:rPr>
-              <w:t xml:space="preserve"> Dùng để load file svg tương ứng.</w:t>
+              <w:t>Mã site, Vd: CTL, HP,...</w:t>
             </w:r>
           </w:p>
         </w:tc>
@@ -462,7 +440,6 @@
           </w:tcPr>
           <w:p>
             <w:r>
-              <w:lastRenderedPageBreak/>
               <w:t>Data</w:t>
             </w:r>
           </w:p>
@@ -501,6 +478,7 @@
                 <w:szCs w:val="21"/>
                 <w:shd w:val="clear" w:color="auto" w:fill="FFFFFF"/>
               </w:rPr>
+              <w:lastRenderedPageBreak/>
               <w:t>{</w:t>
             </w:r>
           </w:p>
@@ -532,201 +510,91 @@
                 <w:szCs w:val="21"/>
                 <w:shd w:val="clear" w:color="auto" w:fill="FFFFFF"/>
               </w:rPr>
-              <w:t xml:space="preserve">   “</w:t>
-            </w:r>
-            <w:proofErr w:type="gramStart"/>
-            <w:r>
-              <w:rPr>
-                <w:rFonts w:ascii="Segoe UI" w:hAnsi="Segoe UI" w:cs="Segoe UI"/>
-                <w:color w:val="172B4D"/>
-                <w:sz w:val="21"/>
-                <w:szCs w:val="21"/>
-                <w:shd w:val="clear" w:color="auto" w:fill="FFFFFF"/>
-              </w:rPr>
-              <w:t>FromBay”:&lt;</w:t>
-            </w:r>
-            <w:proofErr w:type="gramEnd"/>
-            <w:r>
-              <w:rPr>
-                <w:rFonts w:ascii="Segoe UI" w:hAnsi="Segoe UI" w:cs="Segoe UI"/>
-                <w:color w:val="172B4D"/>
-                <w:sz w:val="21"/>
-                <w:szCs w:val="21"/>
-                <w:shd w:val="clear" w:color="auto" w:fill="FFFFFF"/>
-              </w:rPr>
-              <w:t>frombay&gt;,</w:t>
-            </w:r>
-          </w:p>
-          <w:p>
-            <w:pPr>
-              <w:rPr>
-                <w:rFonts w:ascii="Segoe UI" w:hAnsi="Segoe UI" w:cs="Segoe UI"/>
-                <w:color w:val="172B4D"/>
-                <w:sz w:val="21"/>
-                <w:szCs w:val="21"/>
-                <w:shd w:val="clear" w:color="auto" w:fill="FFFFFF"/>
-              </w:rPr>
-            </w:pPr>
-            <w:r>
-              <w:rPr>
-                <w:rFonts w:ascii="Segoe UI" w:hAnsi="Segoe UI" w:cs="Segoe UI"/>
-                <w:color w:val="172B4D"/>
-                <w:sz w:val="21"/>
-                <w:szCs w:val="21"/>
-                <w:shd w:val="clear" w:color="auto" w:fill="FFFFFF"/>
-              </w:rPr>
-              <w:t xml:space="preserve">    “</w:t>
-            </w:r>
-            <w:proofErr w:type="gramStart"/>
-            <w:r>
-              <w:rPr>
-                <w:rFonts w:ascii="Segoe UI" w:hAnsi="Segoe UI" w:cs="Segoe UI"/>
-                <w:color w:val="172B4D"/>
-                <w:sz w:val="21"/>
-                <w:szCs w:val="21"/>
-                <w:shd w:val="clear" w:color="auto" w:fill="FFFFFF"/>
-              </w:rPr>
-              <w:t>ToBay”:&lt;</w:t>
-            </w:r>
-            <w:proofErr w:type="gramEnd"/>
-            <w:r>
-              <w:rPr>
-                <w:rFonts w:ascii="Segoe UI" w:hAnsi="Segoe UI" w:cs="Segoe UI"/>
-                <w:color w:val="172B4D"/>
-                <w:sz w:val="21"/>
-                <w:szCs w:val="21"/>
-                <w:shd w:val="clear" w:color="auto" w:fill="FFFFFF"/>
-              </w:rPr>
-              <w:t>tobay&gt;,</w:t>
-            </w:r>
-          </w:p>
-          <w:p>
-            <w:pPr>
-              <w:rPr>
-                <w:rFonts w:ascii="Segoe UI" w:hAnsi="Segoe UI" w:cs="Segoe UI"/>
-                <w:color w:val="172B4D"/>
-                <w:sz w:val="21"/>
-                <w:szCs w:val="21"/>
-                <w:shd w:val="clear" w:color="auto" w:fill="FFFFFF"/>
-              </w:rPr>
-            </w:pPr>
-            <w:r>
-              <w:rPr>
-                <w:rFonts w:ascii="Segoe UI" w:hAnsi="Segoe UI" w:cs="Segoe UI"/>
-                <w:color w:val="172B4D"/>
-                <w:sz w:val="21"/>
-                <w:szCs w:val="21"/>
-                <w:shd w:val="clear" w:color="auto" w:fill="FFFFFF"/>
-              </w:rPr>
-              <w:t xml:space="preserve">    “</w:t>
-            </w:r>
-            <w:proofErr w:type="gramStart"/>
-            <w:r>
-              <w:rPr>
-                <w:rFonts w:ascii="Segoe UI" w:hAnsi="Segoe UI" w:cs="Segoe UI"/>
-                <w:color w:val="172B4D"/>
-                <w:sz w:val="21"/>
-                <w:szCs w:val="21"/>
-                <w:shd w:val="clear" w:color="auto" w:fill="FFFFFF"/>
-              </w:rPr>
-              <w:t>MaxRow”:&lt;</w:t>
-            </w:r>
-            <w:proofErr w:type="gramEnd"/>
-            <w:r>
-              <w:rPr>
-                <w:rFonts w:ascii="Segoe UI" w:hAnsi="Segoe UI" w:cs="Segoe UI"/>
-                <w:color w:val="172B4D"/>
-                <w:sz w:val="21"/>
-                <w:szCs w:val="21"/>
-                <w:shd w:val="clear" w:color="auto" w:fill="FFFFFF"/>
-              </w:rPr>
-              <w:t>maxrow&gt;,</w:t>
-            </w:r>
-          </w:p>
-          <w:p>
-            <w:pPr>
-              <w:rPr>
-                <w:rFonts w:ascii="Segoe UI" w:hAnsi="Segoe UI" w:cs="Segoe UI"/>
-                <w:color w:val="172B4D"/>
-                <w:sz w:val="21"/>
-                <w:szCs w:val="21"/>
-                <w:shd w:val="clear" w:color="auto" w:fill="FFFFFF"/>
-              </w:rPr>
-            </w:pPr>
-            <w:r>
-              <w:rPr>
-                <w:rFonts w:ascii="Segoe UI" w:hAnsi="Segoe UI" w:cs="Segoe UI"/>
-                <w:color w:val="172B4D"/>
-                <w:sz w:val="21"/>
-                <w:szCs w:val="21"/>
-                <w:shd w:val="clear" w:color="auto" w:fill="FFFFFF"/>
-              </w:rPr>
-              <w:t xml:space="preserve">    “</w:t>
-            </w:r>
-            <w:proofErr w:type="gramStart"/>
-            <w:r>
-              <w:rPr>
-                <w:rFonts w:ascii="Segoe UI" w:hAnsi="Segoe UI" w:cs="Segoe UI"/>
-                <w:color w:val="172B4D"/>
-                <w:sz w:val="21"/>
-                <w:szCs w:val="21"/>
-                <w:shd w:val="clear" w:color="auto" w:fill="FFFFFF"/>
-              </w:rPr>
-              <w:t>MaxTier”:&lt;</w:t>
-            </w:r>
-            <w:proofErr w:type="gramEnd"/>
-            <w:r>
-              <w:rPr>
-                <w:rFonts w:ascii="Segoe UI" w:hAnsi="Segoe UI" w:cs="Segoe UI"/>
-                <w:color w:val="172B4D"/>
-                <w:sz w:val="21"/>
-                <w:szCs w:val="21"/>
-                <w:shd w:val="clear" w:color="auto" w:fill="FFFFFF"/>
-              </w:rPr>
-              <w:t>maxtier&gt;,</w:t>
-            </w:r>
-          </w:p>
-          <w:p>
-            <w:pPr>
-              <w:rPr>
-                <w:rFonts w:ascii="Segoe UI" w:hAnsi="Segoe UI" w:cs="Segoe UI"/>
-                <w:color w:val="172B4D"/>
-                <w:sz w:val="21"/>
-                <w:szCs w:val="21"/>
-                <w:shd w:val="clear" w:color="auto" w:fill="FFFFFF"/>
-              </w:rPr>
-            </w:pPr>
-            <w:r>
-              <w:rPr>
-                <w:rFonts w:ascii="Segoe UI" w:hAnsi="Segoe UI" w:cs="Segoe UI"/>
-                <w:color w:val="172B4D"/>
-                <w:sz w:val="21"/>
-                <w:szCs w:val="21"/>
-                <w:shd w:val="clear" w:color="auto" w:fill="FFFFFF"/>
-              </w:rPr>
-              <w:t xml:space="preserve">    “</w:t>
-            </w:r>
-            <w:proofErr w:type="gramStart"/>
-            <w:r>
-              <w:rPr>
-                <w:rFonts w:ascii="Segoe UI" w:hAnsi="Segoe UI" w:cs="Segoe UI"/>
-                <w:color w:val="172B4D"/>
-                <w:sz w:val="21"/>
-                <w:szCs w:val="21"/>
-                <w:shd w:val="clear" w:color="auto" w:fill="FFFFFF"/>
-              </w:rPr>
-              <w:t>IsVirtual”:&lt;</w:t>
-            </w:r>
-            <w:proofErr w:type="gramEnd"/>
-            <w:r>
-              <w:rPr>
-                <w:rFonts w:ascii="Segoe UI" w:hAnsi="Segoe UI" w:cs="Segoe UI"/>
-                <w:color w:val="172B4D"/>
-                <w:sz w:val="21"/>
-                <w:szCs w:val="21"/>
-                <w:shd w:val="clear" w:color="auto" w:fill="FFFFFF"/>
-              </w:rPr>
-              <w:t>isvirtual&gt;,</w:t>
+              <w:t xml:space="preserve">   “FromBay”:&lt;frombay&gt;,</w:t>
+            </w:r>
+          </w:p>
+          <w:p>
+            <w:pPr>
+              <w:rPr>
+                <w:rFonts w:ascii="Segoe UI" w:hAnsi="Segoe UI" w:cs="Segoe UI"/>
+                <w:color w:val="172B4D"/>
+                <w:sz w:val="21"/>
+                <w:szCs w:val="21"/>
+                <w:shd w:val="clear" w:color="auto" w:fill="FFFFFF"/>
+              </w:rPr>
+            </w:pPr>
+            <w:r>
+              <w:rPr>
+                <w:rFonts w:ascii="Segoe UI" w:hAnsi="Segoe UI" w:cs="Segoe UI"/>
+                <w:color w:val="172B4D"/>
+                <w:sz w:val="21"/>
+                <w:szCs w:val="21"/>
+                <w:shd w:val="clear" w:color="auto" w:fill="FFFFFF"/>
+              </w:rPr>
+              <w:t xml:space="preserve">    “ToBay”:&lt;tobay&gt;,</w:t>
+            </w:r>
+          </w:p>
+          <w:p>
+            <w:pPr>
+              <w:rPr>
+                <w:rFonts w:ascii="Segoe UI" w:hAnsi="Segoe UI" w:cs="Segoe UI"/>
+                <w:color w:val="172B4D"/>
+                <w:sz w:val="21"/>
+                <w:szCs w:val="21"/>
+                <w:shd w:val="clear" w:color="auto" w:fill="FFFFFF"/>
+              </w:rPr>
+            </w:pPr>
+            <w:r>
+              <w:rPr>
+                <w:rFonts w:ascii="Segoe UI" w:hAnsi="Segoe UI" w:cs="Segoe UI"/>
+                <w:color w:val="172B4D"/>
+                <w:sz w:val="21"/>
+                <w:szCs w:val="21"/>
+                <w:shd w:val="clear" w:color="auto" w:fill="FFFFFF"/>
+              </w:rPr>
+              <w:t xml:space="preserve">    “MaxRow”:&lt;maxrow&gt;,</w:t>
+            </w:r>
+          </w:p>
+          <w:p>
+            <w:pPr>
+              <w:rPr>
+                <w:rFonts w:ascii="Segoe UI" w:hAnsi="Segoe UI" w:cs="Segoe UI"/>
+                <w:color w:val="172B4D"/>
+                <w:sz w:val="21"/>
+                <w:szCs w:val="21"/>
+                <w:shd w:val="clear" w:color="auto" w:fill="FFFFFF"/>
+              </w:rPr>
+            </w:pPr>
+            <w:r>
+              <w:rPr>
+                <w:rFonts w:ascii="Segoe UI" w:hAnsi="Segoe UI" w:cs="Segoe UI"/>
+                <w:color w:val="172B4D"/>
+                <w:sz w:val="21"/>
+                <w:szCs w:val="21"/>
+                <w:shd w:val="clear" w:color="auto" w:fill="FFFFFF"/>
+              </w:rPr>
+              <w:t xml:space="preserve">    “MaxTier”:&lt;maxtier&gt;,</w:t>
+            </w:r>
+          </w:p>
+          <w:p>
+            <w:pPr>
+              <w:rPr>
+                <w:rFonts w:ascii="Segoe UI" w:hAnsi="Segoe UI" w:cs="Segoe UI"/>
+                <w:color w:val="172B4D"/>
+                <w:sz w:val="21"/>
+                <w:szCs w:val="21"/>
+                <w:shd w:val="clear" w:color="auto" w:fill="FFFFFF"/>
+              </w:rPr>
+            </w:pPr>
+            <w:r>
+              <w:rPr>
+                <w:rFonts w:ascii="Segoe UI" w:hAnsi="Segoe UI" w:cs="Segoe UI"/>
+                <w:color w:val="172B4D"/>
+                <w:sz w:val="21"/>
+                <w:szCs w:val="21"/>
+                <w:shd w:val="clear" w:color="auto" w:fill="FFFFFF"/>
+              </w:rPr>
+              <w:t xml:space="preserve">    “IsVirtual”:&lt;isvirtual&gt;,</w:t>
             </w:r>
           </w:p>
           <w:p>
@@ -789,23 +657,10 @@
                 <w:szCs w:val="21"/>
                 <w:shd w:val="clear" w:color="auto" w:fill="FFFFFF"/>
               </w:rPr>
-              <w:t xml:space="preserve">                    “Href”</w:t>
-            </w:r>
-            <w:proofErr w:type="gramStart"/>
-            <w:r>
-              <w:rPr>
-                <w:rFonts w:ascii="Segoe UI" w:hAnsi="Segoe UI" w:cs="Segoe UI"/>
-                <w:color w:val="172B4D"/>
-                <w:sz w:val="21"/>
-                <w:szCs w:val="21"/>
-                <w:shd w:val="clear" w:color="auto" w:fill="FFFFFF"/>
-              </w:rPr>
-              <w:t>: ”</w:t>
-            </w:r>
-            <w:proofErr w:type="gramEnd"/>
-            <w:r>
-              <w:rPr>
-                <w:rStyle w:val="TableGrid"/>
+              <w:t xml:space="preserve">                    “Href”: ”</w:t>
+            </w:r>
+            <w:r>
+              <w:rPr>
                 <w:rFonts w:ascii="Segoe UI" w:hAnsi="Segoe UI" w:cs="Segoe UI"/>
                 <w:b/>
                 <w:bCs/>
@@ -1025,7 +880,23 @@
           <w:i w:val="0"/>
           <w:iCs w:val="0"/>
         </w:rPr>
-        <w:t>api/v1/block-maps/{siteId}/blocks/{blockId}/cells</w:t>
+        <w:t>api/v1/block-maps/{siteId}/blocks/{blockId}/</w:t>
+      </w:r>
+      <w:r>
+        <w:rPr>
+          <w:rStyle w:val="Emphasis"/>
+          <w:i w:val="0"/>
+          <w:iCs w:val="0"/>
+        </w:rPr>
+        <w:t>block</w:t>
+      </w:r>
+      <w:r>
+        <w:rPr>
+          <w:rStyle w:val="Emphasis"/>
+          <w:i w:val="0"/>
+          <w:iCs w:val="0"/>
+        </w:rPr>
+        <w:t>cells</w:t>
       </w:r>
     </w:p>
     <w:p>
@@ -1138,7 +1009,27 @@
                 <w:szCs w:val="21"/>
                 <w:shd w:val="clear" w:color="auto" w:fill="FFFFFF"/>
               </w:rPr>
-              <w:t>Mã site, Vd: CTL, HP,... Dùng để load file svg tương ứng.</w:t>
+              <w:t xml:space="preserve">Mã site, Vd: CTL, </w:t>
+            </w:r>
+            <w:r>
+              <w:rPr>
+                <w:rFonts w:ascii="Segoe UI" w:hAnsi="Segoe UI" w:cs="Segoe UI"/>
+                <w:color w:val="172B4D"/>
+                <w:sz w:val="21"/>
+                <w:szCs w:val="21"/>
+                <w:shd w:val="clear" w:color="auto" w:fill="FFFFFF"/>
+              </w:rPr>
+              <w:t>T</w:t>
+            </w:r>
+            <w:r>
+              <w:rPr>
+                <w:rFonts w:ascii="Segoe UI" w:hAnsi="Segoe UI" w:cs="Segoe UI"/>
+                <w:color w:val="172B4D"/>
+                <w:sz w:val="21"/>
+                <w:szCs w:val="21"/>
+                <w:shd w:val="clear" w:color="auto" w:fill="FFFFFF"/>
+              </w:rPr>
+              <w:t>HP,....</w:t>
             </w:r>
           </w:p>
         </w:tc>
@@ -1214,16 +1105,6 @@
                 <w:shd w:val="clear" w:color="auto" w:fill="FFFFFF"/>
               </w:rPr>
             </w:pPr>
-            <w:r>
-              <w:rPr>
-                <w:rFonts w:ascii="Segoe UI" w:hAnsi="Segoe UI" w:cs="Segoe UI"/>
-                <w:color w:val="172B4D"/>
-                <w:sz w:val="21"/>
-                <w:szCs w:val="21"/>
-                <w:shd w:val="clear" w:color="auto" w:fill="FFFFFF"/>
-              </w:rPr>
-              <w:t>bayIds</w:t>
-            </w:r>
           </w:p>
         </w:tc>
         <w:tc>
@@ -1240,16 +1121,6 @@
                 <w:shd w:val="clear" w:color="auto" w:fill="FFFFFF"/>
               </w:rPr>
             </w:pPr>
-            <w:r>
-              <w:rPr>
-                <w:rFonts w:ascii="Segoe UI" w:hAnsi="Segoe UI" w:cs="Segoe UI"/>
-                <w:color w:val="172B4D"/>
-                <w:sz w:val="21"/>
-                <w:szCs w:val="21"/>
-                <w:shd w:val="clear" w:color="auto" w:fill="FFFFFF"/>
-              </w:rPr>
-              <w:t>Danh sách các bay được select</w:t>
-            </w:r>
           </w:p>
         </w:tc>
       </w:tr>
@@ -1314,8 +1185,6 @@
             <w:r>
               <w:t>Data</w:t>
             </w:r>
-            <w:bookmarkStart w:id="0" w:name="_GoBack"/>
-            <w:bookmarkEnd w:id="0"/>
           </w:p>
         </w:tc>
         <w:tc>
@@ -1338,13 +1207,1207 @@
             <w:r>
               <w:t xml:space="preserve"> </w:t>
             </w:r>
+            <w:r>
+              <w:rPr>
+                <w:rFonts w:ascii="Segoe UI" w:hAnsi="Segoe UI" w:cs="Segoe UI"/>
+                <w:color w:val="172B4D"/>
+                <w:sz w:val="21"/>
+                <w:szCs w:val="21"/>
+                <w:shd w:val="clear" w:color="auto" w:fill="F4F5F7"/>
+              </w:rPr>
+              <w:t> { Cells}</w:t>
+            </w:r>
+            <w:r>
+              <w:rPr>
+                <w:rFonts w:ascii="Segoe UI" w:hAnsi="Segoe UI" w:cs="Segoe UI"/>
+                <w:color w:val="172B4D"/>
+                <w:sz w:val="21"/>
+                <w:szCs w:val="21"/>
+              </w:rPr>
+              <w:br/>
+            </w:r>
+            <w:r>
+              <w:rPr>
+                <w:rFonts w:ascii="Segoe UI" w:hAnsi="Segoe UI" w:cs="Segoe UI"/>
+                <w:color w:val="172B4D"/>
+                <w:sz w:val="21"/>
+                <w:szCs w:val="21"/>
+                <w:shd w:val="clear" w:color="auto" w:fill="F4F5F7"/>
+              </w:rPr>
+              <w:t>Cells = List&lt;Cell&gt;</w:t>
+            </w:r>
+            <w:r>
+              <w:rPr>
+                <w:rFonts w:ascii="Segoe UI" w:hAnsi="Segoe UI" w:cs="Segoe UI"/>
+                <w:color w:val="172B4D"/>
+                <w:sz w:val="21"/>
+                <w:szCs w:val="21"/>
+              </w:rPr>
+              <w:br/>
+            </w:r>
+            <w:r>
+              <w:rPr>
+                <w:rFonts w:ascii="Segoe UI" w:hAnsi="Segoe UI" w:cs="Segoe UI"/>
+                <w:color w:val="172B4D"/>
+                <w:sz w:val="21"/>
+                <w:szCs w:val="21"/>
+                <w:shd w:val="clear" w:color="auto" w:fill="F4F5F7"/>
+              </w:rPr>
+              <w:t>Cell = { "</w:t>
+            </w:r>
+            <w:r>
+              <w:rPr>
+                <w:rFonts w:ascii="Segoe UI" w:hAnsi="Segoe UI" w:cs="Segoe UI"/>
+                <w:color w:val="172B4D"/>
+                <w:sz w:val="21"/>
+                <w:szCs w:val="21"/>
+                <w:shd w:val="clear" w:color="auto" w:fill="F4F5F7"/>
+              </w:rPr>
+              <w:t>Bay", "Row", "Tier", "Iso", "IsL</w:t>
+            </w:r>
+            <w:r>
+              <w:rPr>
+                <w:rFonts w:ascii="Segoe UI" w:hAnsi="Segoe UI" w:cs="Segoe UI"/>
+                <w:color w:val="172B4D"/>
+                <w:sz w:val="21"/>
+                <w:szCs w:val="21"/>
+                <w:shd w:val="clear" w:color="auto" w:fill="F4F5F7"/>
+              </w:rPr>
+              <w:t>ocked" }</w:t>
+            </w:r>
           </w:p>
         </w:tc>
         <w:tc>
           <w:tcPr>
             <w:tcW w:w="4675" w:type="dxa"/>
           </w:tcPr>
-          <w:p/>
+          <w:p>
+            <w:r>
+              <w:rPr>
+                <w:rFonts w:ascii="Segoe UI" w:hAnsi="Segoe UI" w:cs="Segoe UI"/>
+                <w:color w:val="172B4D"/>
+                <w:sz w:val="21"/>
+                <w:szCs w:val="21"/>
+                <w:shd w:val="clear" w:color="auto" w:fill="F4F5F7"/>
+              </w:rPr>
+              <w:t>Bay: Bay</w:t>
+            </w:r>
+            <w:r>
+              <w:rPr>
+                <w:rFonts w:ascii="Segoe UI" w:hAnsi="Segoe UI" w:cs="Segoe UI"/>
+                <w:color w:val="172B4D"/>
+                <w:sz w:val="21"/>
+                <w:szCs w:val="21"/>
+              </w:rPr>
+              <w:br/>
+            </w:r>
+            <w:r>
+              <w:rPr>
+                <w:rFonts w:ascii="Segoe UI" w:hAnsi="Segoe UI" w:cs="Segoe UI"/>
+                <w:color w:val="172B4D"/>
+                <w:sz w:val="21"/>
+                <w:szCs w:val="21"/>
+                <w:shd w:val="clear" w:color="auto" w:fill="F4F5F7"/>
+              </w:rPr>
+              <w:t>Row:Row</w:t>
+            </w:r>
+            <w:r>
+              <w:rPr>
+                <w:rFonts w:ascii="Segoe UI" w:hAnsi="Segoe UI" w:cs="Segoe UI"/>
+                <w:color w:val="172B4D"/>
+                <w:sz w:val="21"/>
+                <w:szCs w:val="21"/>
+              </w:rPr>
+              <w:br/>
+            </w:r>
+            <w:r>
+              <w:rPr>
+                <w:rFonts w:ascii="Segoe UI" w:hAnsi="Segoe UI" w:cs="Segoe UI"/>
+                <w:color w:val="172B4D"/>
+                <w:sz w:val="21"/>
+                <w:szCs w:val="21"/>
+                <w:shd w:val="clear" w:color="auto" w:fill="F4F5F7"/>
+              </w:rPr>
+              <w:t>Tier: Tier</w:t>
+            </w:r>
+            <w:r>
+              <w:rPr>
+                <w:rFonts w:ascii="Segoe UI" w:hAnsi="Segoe UI" w:cs="Segoe UI"/>
+                <w:color w:val="172B4D"/>
+                <w:sz w:val="21"/>
+                <w:szCs w:val="21"/>
+              </w:rPr>
+              <w:br/>
+            </w:r>
+            <w:r>
+              <w:rPr>
+                <w:rFonts w:ascii="Segoe UI" w:hAnsi="Segoe UI" w:cs="Segoe UI"/>
+                <w:color w:val="172B4D"/>
+                <w:sz w:val="21"/>
+                <w:szCs w:val="21"/>
+                <w:shd w:val="clear" w:color="auto" w:fill="F4F5F7"/>
+              </w:rPr>
+              <w:t>Iso: Kích cỡ cont 20 hay 40</w:t>
+            </w:r>
+            <w:r>
+              <w:rPr>
+                <w:rFonts w:ascii="Segoe UI" w:hAnsi="Segoe UI" w:cs="Segoe UI"/>
+                <w:color w:val="172B4D"/>
+                <w:sz w:val="21"/>
+                <w:szCs w:val="21"/>
+              </w:rPr>
+              <w:br/>
+            </w:r>
+            <w:r>
+              <w:rPr>
+                <w:rFonts w:ascii="Segoe UI" w:hAnsi="Segoe UI" w:cs="Segoe UI"/>
+                <w:color w:val="172B4D"/>
+                <w:sz w:val="21"/>
+                <w:szCs w:val="21"/>
+                <w:shd w:val="clear" w:color="auto" w:fill="F4F5F7"/>
+              </w:rPr>
+              <w:t>IsL</w:t>
+            </w:r>
+            <w:r>
+              <w:rPr>
+                <w:rFonts w:ascii="Segoe UI" w:hAnsi="Segoe UI" w:cs="Segoe UI"/>
+                <w:color w:val="172B4D"/>
+                <w:sz w:val="21"/>
+                <w:szCs w:val="21"/>
+                <w:shd w:val="clear" w:color="auto" w:fill="F4F5F7"/>
+              </w:rPr>
+              <w:t>ocked: Cell có đang bị khóa, = Y là khóa.</w:t>
+            </w:r>
+          </w:p>
+        </w:tc>
+      </w:tr>
+    </w:tbl>
+    <w:p/>
+    <w:p/>
+    <w:p>
+      <w:pPr>
+        <w:shd w:val="clear" w:color="auto" w:fill="F4F5F7"/>
+        <w:spacing w:before="150" w:after="0" w:line="240" w:lineRule="auto"/>
+        <w:rPr>
+          <w:rFonts w:ascii="Segoe UI" w:eastAsia="Times New Roman" w:hAnsi="Segoe UI" w:cs="Segoe UI"/>
+          <w:color w:val="172B4D"/>
+          <w:sz w:val="21"/>
+          <w:szCs w:val="21"/>
+        </w:rPr>
+      </w:pPr>
+      <w:r>
+        <w:rPr>
+          <w:rFonts w:ascii="Segoe UI" w:eastAsia="Times New Roman" w:hAnsi="Segoe UI" w:cs="Segoe UI"/>
+          <w:b/>
+          <w:bCs/>
+          <w:color w:val="172B4D"/>
+          <w:sz w:val="21"/>
+          <w:szCs w:val="21"/>
+        </w:rPr>
+        <w:t>4. api/v1/bay-map/{siteId}/block</w:t>
+      </w:r>
+      <w:r>
+        <w:rPr>
+          <w:rFonts w:ascii="Segoe UI" w:eastAsia="Times New Roman" w:hAnsi="Segoe UI" w:cs="Segoe UI"/>
+          <w:b/>
+          <w:bCs/>
+          <w:color w:val="FF0000"/>
+          <w:sz w:val="21"/>
+          <w:szCs w:val="21"/>
+        </w:rPr>
+        <w:t>s</w:t>
+      </w:r>
+      <w:r>
+        <w:rPr>
+          <w:rFonts w:ascii="Segoe UI" w:eastAsia="Times New Roman" w:hAnsi="Segoe UI" w:cs="Segoe UI"/>
+          <w:b/>
+          <w:bCs/>
+          <w:color w:val="172B4D"/>
+          <w:sz w:val="21"/>
+          <w:szCs w:val="21"/>
+        </w:rPr>
+        <w:t>/{blockId}/bays/{bayIDs}</w:t>
+      </w:r>
+    </w:p>
+    <w:p>
+      <w:pPr>
+        <w:shd w:val="clear" w:color="auto" w:fill="F4F5F7"/>
+        <w:spacing w:before="150" w:after="0" w:line="240" w:lineRule="auto"/>
+        <w:rPr>
+          <w:rFonts w:ascii="Segoe UI" w:eastAsia="Times New Roman" w:hAnsi="Segoe UI" w:cs="Segoe UI"/>
+          <w:color w:val="172B4D"/>
+          <w:sz w:val="21"/>
+          <w:szCs w:val="21"/>
+        </w:rPr>
+      </w:pPr>
+      <w:r>
+        <w:rPr>
+          <w:rFonts w:ascii="Segoe UI" w:eastAsia="Times New Roman" w:hAnsi="Segoe UI" w:cs="Segoe UI"/>
+          <w:i/>
+          <w:iCs/>
+          <w:color w:val="172B4D"/>
+          <w:sz w:val="21"/>
+          <w:szCs w:val="21"/>
+        </w:rPr>
+        <w:t>I</w:t>
+      </w:r>
+      <w:ins w:id="0" w:author="Unknown">
+        <w:r>
+          <w:rPr>
+            <w:rFonts w:ascii="Segoe UI" w:eastAsia="Times New Roman" w:hAnsi="Segoe UI" w:cs="Segoe UI"/>
+            <w:i/>
+            <w:iCs/>
+            <w:color w:val="172B4D"/>
+            <w:sz w:val="21"/>
+            <w:szCs w:val="21"/>
+          </w:rPr>
+          <w:t>nput</w:t>
+        </w:r>
+      </w:ins>
+    </w:p>
+    <w:tbl>
+      <w:tblPr>
+        <w:tblW w:w="0" w:type="dxa"/>
+        <w:tblInd w:w="30" w:type="dxa"/>
+        <w:tblCellMar>
+          <w:top w:w="15" w:type="dxa"/>
+          <w:left w:w="15" w:type="dxa"/>
+          <w:bottom w:w="15" w:type="dxa"/>
+          <w:right w:w="15" w:type="dxa"/>
+        </w:tblCellMar>
+        <w:tblLook w:val="04A0" w:firstRow="1" w:lastRow="0" w:firstColumn="1" w:lastColumn="0" w:noHBand="0" w:noVBand="1"/>
+      </w:tblPr>
+      <w:tblGrid>
+        <w:gridCol w:w="1265"/>
+        <w:gridCol w:w="8049"/>
+      </w:tblGrid>
+      <w:tr>
+        <w:tc>
+          <w:tcPr>
+            <w:tcW w:w="0" w:type="auto"/>
+            <w:tcBorders>
+              <w:top w:val="single" w:sz="6" w:space="0" w:color="C1C7D0"/>
+              <w:left w:val="single" w:sz="6" w:space="0" w:color="C1C7D0"/>
+              <w:bottom w:val="single" w:sz="6" w:space="0" w:color="C1C7D0"/>
+              <w:right w:val="single" w:sz="6" w:space="0" w:color="C1C7D0"/>
+            </w:tcBorders>
+            <w:shd w:val="clear" w:color="auto" w:fill="F4F5F7"/>
+            <w:tcMar>
+              <w:top w:w="45" w:type="dxa"/>
+              <w:left w:w="60" w:type="dxa"/>
+              <w:bottom w:w="45" w:type="dxa"/>
+              <w:right w:w="60" w:type="dxa"/>
+            </w:tcMar>
+            <w:vAlign w:val="center"/>
+            <w:hideMark/>
+          </w:tcPr>
+          <w:p>
+            <w:pPr>
+              <w:spacing w:before="75" w:after="75" w:line="240" w:lineRule="auto"/>
+              <w:jc w:val="center"/>
+              <w:rPr>
+                <w:rFonts w:ascii="Times New Roman" w:eastAsia="Times New Roman" w:hAnsi="Times New Roman" w:cs="Times New Roman"/>
+                <w:b/>
+                <w:bCs/>
+                <w:sz w:val="24"/>
+                <w:szCs w:val="24"/>
+              </w:rPr>
+            </w:pPr>
+            <w:r>
+              <w:rPr>
+                <w:rFonts w:ascii="Times New Roman" w:eastAsia="Times New Roman" w:hAnsi="Times New Roman" w:cs="Times New Roman"/>
+                <w:b/>
+                <w:bCs/>
+                <w:sz w:val="24"/>
+                <w:szCs w:val="24"/>
+              </w:rPr>
+              <w:t>Param-Name</w:t>
+            </w:r>
+          </w:p>
+        </w:tc>
+        <w:tc>
+          <w:tcPr>
+            <w:tcW w:w="0" w:type="auto"/>
+            <w:tcBorders>
+              <w:top w:val="single" w:sz="6" w:space="0" w:color="C1C7D0"/>
+              <w:left w:val="single" w:sz="6" w:space="0" w:color="C1C7D0"/>
+              <w:bottom w:val="single" w:sz="6" w:space="0" w:color="C1C7D0"/>
+              <w:right w:val="single" w:sz="6" w:space="0" w:color="C1C7D0"/>
+            </w:tcBorders>
+            <w:shd w:val="clear" w:color="auto" w:fill="F4F5F7"/>
+            <w:tcMar>
+              <w:top w:w="45" w:type="dxa"/>
+              <w:left w:w="60" w:type="dxa"/>
+              <w:bottom w:w="45" w:type="dxa"/>
+              <w:right w:w="60" w:type="dxa"/>
+            </w:tcMar>
+            <w:vAlign w:val="center"/>
+            <w:hideMark/>
+          </w:tcPr>
+          <w:p>
+            <w:pPr>
+              <w:spacing w:before="75" w:after="75" w:line="240" w:lineRule="auto"/>
+              <w:jc w:val="center"/>
+              <w:rPr>
+                <w:rFonts w:ascii="Times New Roman" w:eastAsia="Times New Roman" w:hAnsi="Times New Roman" w:cs="Times New Roman"/>
+                <w:b/>
+                <w:bCs/>
+                <w:sz w:val="24"/>
+                <w:szCs w:val="24"/>
+              </w:rPr>
+            </w:pPr>
+            <w:r>
+              <w:rPr>
+                <w:rFonts w:ascii="Times New Roman" w:eastAsia="Times New Roman" w:hAnsi="Times New Roman" w:cs="Times New Roman"/>
+                <w:b/>
+                <w:bCs/>
+                <w:sz w:val="24"/>
+                <w:szCs w:val="24"/>
+              </w:rPr>
+              <w:t>desc</w:t>
+            </w:r>
+          </w:p>
+        </w:tc>
+      </w:tr>
+      <w:tr>
+        <w:tc>
+          <w:tcPr>
+            <w:tcW w:w="0" w:type="auto"/>
+            <w:tcBorders>
+              <w:top w:val="single" w:sz="6" w:space="0" w:color="C1C7D0"/>
+              <w:left w:val="single" w:sz="6" w:space="0" w:color="C1C7D0"/>
+              <w:bottom w:val="single" w:sz="6" w:space="0" w:color="C1C7D0"/>
+              <w:right w:val="single" w:sz="6" w:space="0" w:color="C1C7D0"/>
+            </w:tcBorders>
+            <w:tcMar>
+              <w:top w:w="45" w:type="dxa"/>
+              <w:left w:w="60" w:type="dxa"/>
+              <w:bottom w:w="45" w:type="dxa"/>
+              <w:right w:w="60" w:type="dxa"/>
+            </w:tcMar>
+            <w:vAlign w:val="center"/>
+            <w:hideMark/>
+          </w:tcPr>
+          <w:p>
+            <w:pPr>
+              <w:spacing w:before="75" w:after="75" w:line="240" w:lineRule="auto"/>
+              <w:rPr>
+                <w:rFonts w:ascii="Times New Roman" w:eastAsia="Times New Roman" w:hAnsi="Times New Roman" w:cs="Times New Roman"/>
+                <w:sz w:val="24"/>
+                <w:szCs w:val="24"/>
+              </w:rPr>
+            </w:pPr>
+            <w:r>
+              <w:rPr>
+                <w:rFonts w:ascii="Times New Roman" w:eastAsia="Times New Roman" w:hAnsi="Times New Roman" w:cs="Times New Roman"/>
+                <w:sz w:val="24"/>
+                <w:szCs w:val="24"/>
+              </w:rPr>
+              <w:t>siteId</w:t>
+            </w:r>
+          </w:p>
+        </w:tc>
+        <w:tc>
+          <w:tcPr>
+            <w:tcW w:w="0" w:type="auto"/>
+            <w:tcBorders>
+              <w:top w:val="single" w:sz="6" w:space="0" w:color="C1C7D0"/>
+              <w:left w:val="single" w:sz="6" w:space="0" w:color="C1C7D0"/>
+              <w:bottom w:val="single" w:sz="6" w:space="0" w:color="C1C7D0"/>
+              <w:right w:val="single" w:sz="6" w:space="0" w:color="C1C7D0"/>
+            </w:tcBorders>
+            <w:tcMar>
+              <w:top w:w="45" w:type="dxa"/>
+              <w:left w:w="60" w:type="dxa"/>
+              <w:bottom w:w="45" w:type="dxa"/>
+              <w:right w:w="60" w:type="dxa"/>
+            </w:tcMar>
+            <w:vAlign w:val="center"/>
+            <w:hideMark/>
+          </w:tcPr>
+          <w:p>
+            <w:pPr>
+              <w:spacing w:before="75" w:after="75" w:line="240" w:lineRule="auto"/>
+              <w:rPr>
+                <w:rFonts w:ascii="Times New Roman" w:eastAsia="Times New Roman" w:hAnsi="Times New Roman" w:cs="Times New Roman"/>
+                <w:sz w:val="24"/>
+                <w:szCs w:val="24"/>
+              </w:rPr>
+            </w:pPr>
+            <w:r>
+              <w:rPr>
+                <w:rFonts w:ascii="Times New Roman" w:eastAsia="Times New Roman" w:hAnsi="Times New Roman" w:cs="Times New Roman"/>
+                <w:sz w:val="24"/>
+                <w:szCs w:val="24"/>
+              </w:rPr>
+              <w:t>Mã site, Vd: CTL, HP,... </w:t>
+            </w:r>
+          </w:p>
+        </w:tc>
+      </w:tr>
+      <w:tr>
+        <w:tc>
+          <w:tcPr>
+            <w:tcW w:w="0" w:type="auto"/>
+            <w:tcBorders>
+              <w:top w:val="single" w:sz="6" w:space="0" w:color="C1C7D0"/>
+              <w:left w:val="single" w:sz="6" w:space="0" w:color="C1C7D0"/>
+              <w:bottom w:val="single" w:sz="6" w:space="0" w:color="C1C7D0"/>
+              <w:right w:val="single" w:sz="6" w:space="0" w:color="C1C7D0"/>
+            </w:tcBorders>
+            <w:tcMar>
+              <w:top w:w="45" w:type="dxa"/>
+              <w:left w:w="60" w:type="dxa"/>
+              <w:bottom w:w="45" w:type="dxa"/>
+              <w:right w:w="60" w:type="dxa"/>
+            </w:tcMar>
+            <w:vAlign w:val="center"/>
+            <w:hideMark/>
+          </w:tcPr>
+          <w:p>
+            <w:pPr>
+              <w:spacing w:before="75" w:after="75" w:line="240" w:lineRule="auto"/>
+              <w:rPr>
+                <w:rFonts w:ascii="Times New Roman" w:eastAsia="Times New Roman" w:hAnsi="Times New Roman" w:cs="Times New Roman"/>
+                <w:sz w:val="24"/>
+                <w:szCs w:val="24"/>
+              </w:rPr>
+            </w:pPr>
+            <w:r>
+              <w:rPr>
+                <w:rFonts w:ascii="Times New Roman" w:eastAsia="Times New Roman" w:hAnsi="Times New Roman" w:cs="Times New Roman"/>
+                <w:sz w:val="24"/>
+                <w:szCs w:val="24"/>
+              </w:rPr>
+              <w:t>blockId</w:t>
+            </w:r>
+          </w:p>
+        </w:tc>
+        <w:tc>
+          <w:tcPr>
+            <w:tcW w:w="0" w:type="auto"/>
+            <w:tcBorders>
+              <w:top w:val="single" w:sz="6" w:space="0" w:color="C1C7D0"/>
+              <w:left w:val="single" w:sz="6" w:space="0" w:color="C1C7D0"/>
+              <w:bottom w:val="single" w:sz="6" w:space="0" w:color="C1C7D0"/>
+              <w:right w:val="single" w:sz="6" w:space="0" w:color="C1C7D0"/>
+            </w:tcBorders>
+            <w:tcMar>
+              <w:top w:w="45" w:type="dxa"/>
+              <w:left w:w="60" w:type="dxa"/>
+              <w:bottom w:w="45" w:type="dxa"/>
+              <w:right w:w="60" w:type="dxa"/>
+            </w:tcMar>
+            <w:vAlign w:val="center"/>
+            <w:hideMark/>
+          </w:tcPr>
+          <w:p>
+            <w:pPr>
+              <w:spacing w:before="75" w:after="75" w:line="240" w:lineRule="auto"/>
+              <w:rPr>
+                <w:rFonts w:ascii="Times New Roman" w:eastAsia="Times New Roman" w:hAnsi="Times New Roman" w:cs="Times New Roman"/>
+                <w:sz w:val="24"/>
+                <w:szCs w:val="24"/>
+              </w:rPr>
+            </w:pPr>
+            <w:r>
+              <w:rPr>
+                <w:rFonts w:ascii="Times New Roman" w:eastAsia="Times New Roman" w:hAnsi="Times New Roman" w:cs="Times New Roman"/>
+                <w:sz w:val="24"/>
+                <w:szCs w:val="24"/>
+              </w:rPr>
+              <w:t>Mã block, theo định dạng [A-Z][0-9][0-9]</w:t>
+            </w:r>
+          </w:p>
+        </w:tc>
+      </w:tr>
+      <w:tr>
+        <w:tc>
+          <w:tcPr>
+            <w:tcW w:w="0" w:type="auto"/>
+            <w:tcBorders>
+              <w:top w:val="single" w:sz="6" w:space="0" w:color="C1C7D0"/>
+              <w:left w:val="single" w:sz="6" w:space="0" w:color="C1C7D0"/>
+              <w:bottom w:val="single" w:sz="6" w:space="0" w:color="C1C7D0"/>
+              <w:right w:val="single" w:sz="6" w:space="0" w:color="C1C7D0"/>
+            </w:tcBorders>
+            <w:tcMar>
+              <w:top w:w="45" w:type="dxa"/>
+              <w:left w:w="60" w:type="dxa"/>
+              <w:bottom w:w="45" w:type="dxa"/>
+              <w:right w:w="60" w:type="dxa"/>
+            </w:tcMar>
+            <w:vAlign w:val="center"/>
+            <w:hideMark/>
+          </w:tcPr>
+          <w:p>
+            <w:pPr>
+              <w:spacing w:before="75" w:after="75" w:line="240" w:lineRule="auto"/>
+              <w:rPr>
+                <w:rFonts w:ascii="Times New Roman" w:eastAsia="Times New Roman" w:hAnsi="Times New Roman" w:cs="Times New Roman"/>
+                <w:sz w:val="24"/>
+                <w:szCs w:val="24"/>
+              </w:rPr>
+            </w:pPr>
+            <w:r>
+              <w:rPr>
+                <w:rFonts w:ascii="Times New Roman" w:eastAsia="Times New Roman" w:hAnsi="Times New Roman" w:cs="Times New Roman"/>
+                <w:sz w:val="24"/>
+                <w:szCs w:val="24"/>
+              </w:rPr>
+              <w:lastRenderedPageBreak/>
+              <w:t>bayIds</w:t>
+            </w:r>
+          </w:p>
+        </w:tc>
+        <w:tc>
+          <w:tcPr>
+            <w:tcW w:w="0" w:type="auto"/>
+            <w:tcBorders>
+              <w:top w:val="single" w:sz="6" w:space="0" w:color="C1C7D0"/>
+              <w:left w:val="single" w:sz="6" w:space="0" w:color="C1C7D0"/>
+              <w:bottom w:val="single" w:sz="6" w:space="0" w:color="C1C7D0"/>
+              <w:right w:val="single" w:sz="6" w:space="0" w:color="C1C7D0"/>
+            </w:tcBorders>
+            <w:tcMar>
+              <w:top w:w="45" w:type="dxa"/>
+              <w:left w:w="60" w:type="dxa"/>
+              <w:bottom w:w="45" w:type="dxa"/>
+              <w:right w:w="60" w:type="dxa"/>
+            </w:tcMar>
+            <w:vAlign w:val="center"/>
+            <w:hideMark/>
+          </w:tcPr>
+          <w:p>
+            <w:pPr>
+              <w:spacing w:before="75" w:after="75" w:line="240" w:lineRule="auto"/>
+              <w:rPr>
+                <w:rFonts w:ascii="Times New Roman" w:eastAsia="Times New Roman" w:hAnsi="Times New Roman" w:cs="Times New Roman"/>
+                <w:sz w:val="24"/>
+                <w:szCs w:val="24"/>
+              </w:rPr>
+            </w:pPr>
+            <w:r>
+              <w:rPr>
+                <w:rFonts w:ascii="Times New Roman" w:eastAsia="Times New Roman" w:hAnsi="Times New Roman" w:cs="Times New Roman"/>
+                <w:sz w:val="24"/>
+                <w:szCs w:val="24"/>
+              </w:rPr>
+              <w:t>Danh sách các bay được select</w:t>
+            </w:r>
+            <w:r>
+              <w:rPr>
+                <w:rFonts w:ascii="Times New Roman" w:eastAsia="Times New Roman" w:hAnsi="Times New Roman" w:cs="Times New Roman"/>
+                <w:sz w:val="24"/>
+                <w:szCs w:val="24"/>
+              </w:rPr>
+              <w:t>.</w:t>
+            </w:r>
+          </w:p>
+        </w:tc>
+      </w:tr>
+      <w:tr>
+        <w:tc>
+          <w:tcPr>
+            <w:tcW w:w="0" w:type="auto"/>
+            <w:tcBorders>
+              <w:top w:val="single" w:sz="6" w:space="0" w:color="C1C7D0"/>
+              <w:left w:val="single" w:sz="6" w:space="0" w:color="C1C7D0"/>
+              <w:bottom w:val="single" w:sz="6" w:space="0" w:color="C1C7D0"/>
+              <w:right w:val="single" w:sz="6" w:space="0" w:color="C1C7D0"/>
+            </w:tcBorders>
+            <w:tcMar>
+              <w:top w:w="45" w:type="dxa"/>
+              <w:left w:w="60" w:type="dxa"/>
+              <w:bottom w:w="45" w:type="dxa"/>
+              <w:right w:w="60" w:type="dxa"/>
+            </w:tcMar>
+            <w:vAlign w:val="center"/>
+            <w:hideMark/>
+          </w:tcPr>
+          <w:p>
+            <w:pPr>
+              <w:spacing w:before="75" w:after="75" w:line="240" w:lineRule="auto"/>
+              <w:rPr>
+                <w:rFonts w:ascii="Times New Roman" w:eastAsia="Times New Roman" w:hAnsi="Times New Roman" w:cs="Times New Roman"/>
+                <w:sz w:val="24"/>
+                <w:szCs w:val="24"/>
+              </w:rPr>
+            </w:pPr>
+            <w:r>
+              <w:rPr>
+                <w:rFonts w:ascii="Times New Roman" w:eastAsia="Times New Roman" w:hAnsi="Times New Roman" w:cs="Times New Roman"/>
+                <w:sz w:val="24"/>
+                <w:szCs w:val="24"/>
+              </w:rPr>
+              <w:t> </w:t>
+            </w:r>
+          </w:p>
+        </w:tc>
+        <w:tc>
+          <w:tcPr>
+            <w:tcW w:w="0" w:type="auto"/>
+            <w:tcBorders>
+              <w:top w:val="single" w:sz="6" w:space="0" w:color="C1C7D0"/>
+              <w:left w:val="single" w:sz="6" w:space="0" w:color="C1C7D0"/>
+              <w:bottom w:val="single" w:sz="6" w:space="0" w:color="C1C7D0"/>
+              <w:right w:val="single" w:sz="6" w:space="0" w:color="C1C7D0"/>
+            </w:tcBorders>
+            <w:tcMar>
+              <w:top w:w="45" w:type="dxa"/>
+              <w:left w:w="60" w:type="dxa"/>
+              <w:bottom w:w="45" w:type="dxa"/>
+              <w:right w:w="60" w:type="dxa"/>
+            </w:tcMar>
+            <w:vAlign w:val="center"/>
+            <w:hideMark/>
+          </w:tcPr>
+          <w:p>
+            <w:pPr>
+              <w:spacing w:before="75" w:after="75" w:line="240" w:lineRule="auto"/>
+              <w:rPr>
+                <w:rFonts w:ascii="Times New Roman" w:eastAsia="Times New Roman" w:hAnsi="Times New Roman" w:cs="Times New Roman"/>
+                <w:sz w:val="24"/>
+                <w:szCs w:val="24"/>
+              </w:rPr>
+            </w:pPr>
+            <w:r>
+              <w:rPr>
+                <w:rFonts w:ascii="Times New Roman" w:eastAsia="Times New Roman" w:hAnsi="Times New Roman" w:cs="Times New Roman"/>
+                <w:sz w:val="24"/>
+                <w:szCs w:val="24"/>
+              </w:rPr>
+              <w:t>Kết quả trả về thông tin từng bay, danh sách các cell ( bao gồm cả cell bị khóa) , thông tin đầy đủ của container nằm trong Cell.</w:t>
+            </w:r>
+          </w:p>
+        </w:tc>
+      </w:tr>
+    </w:tbl>
+    <w:p>
+      <w:pPr>
+        <w:shd w:val="clear" w:color="auto" w:fill="F4F5F7"/>
+        <w:spacing w:before="150" w:after="0" w:line="240" w:lineRule="auto"/>
+        <w:rPr>
+          <w:rFonts w:ascii="Segoe UI" w:eastAsia="Times New Roman" w:hAnsi="Segoe UI" w:cs="Segoe UI"/>
+          <w:color w:val="172B4D"/>
+          <w:sz w:val="21"/>
+          <w:szCs w:val="21"/>
+        </w:rPr>
+      </w:pPr>
+      <w:r>
+        <w:rPr>
+          <w:rFonts w:ascii="Segoe UI" w:eastAsia="Times New Roman" w:hAnsi="Segoe UI" w:cs="Segoe UI"/>
+          <w:i/>
+          <w:iCs/>
+          <w:color w:val="172B4D"/>
+          <w:sz w:val="21"/>
+          <w:szCs w:val="21"/>
+        </w:rPr>
+        <w:t>O</w:t>
+      </w:r>
+      <w:ins w:id="1" w:author="Unknown">
+        <w:r>
+          <w:rPr>
+            <w:rFonts w:ascii="Segoe UI" w:eastAsia="Times New Roman" w:hAnsi="Segoe UI" w:cs="Segoe UI"/>
+            <w:i/>
+            <w:iCs/>
+            <w:color w:val="172B4D"/>
+            <w:sz w:val="21"/>
+            <w:szCs w:val="21"/>
+          </w:rPr>
+          <w:t>utput (application/json)</w:t>
+        </w:r>
+      </w:ins>
+    </w:p>
+    <w:tbl>
+      <w:tblPr>
+        <w:tblW w:w="0" w:type="dxa"/>
+        <w:tblInd w:w="30" w:type="dxa"/>
+        <w:tblCellMar>
+          <w:top w:w="15" w:type="dxa"/>
+          <w:left w:w="15" w:type="dxa"/>
+          <w:bottom w:w="15" w:type="dxa"/>
+          <w:right w:w="15" w:type="dxa"/>
+        </w:tblCellMar>
+        <w:tblLook w:val="04A0" w:firstRow="1" w:lastRow="0" w:firstColumn="1" w:lastColumn="0" w:noHBand="0" w:noVBand="1"/>
+      </w:tblPr>
+      <w:tblGrid>
+        <w:gridCol w:w="6935"/>
+        <w:gridCol w:w="560"/>
+        <w:gridCol w:w="180"/>
+      </w:tblGrid>
+      <w:tr>
+        <w:tc>
+          <w:tcPr>
+            <w:tcW w:w="0" w:type="auto"/>
+            <w:tcBorders>
+              <w:top w:val="single" w:sz="6" w:space="0" w:color="C1C7D0"/>
+              <w:left w:val="single" w:sz="6" w:space="0" w:color="C1C7D0"/>
+              <w:bottom w:val="single" w:sz="6" w:space="0" w:color="C1C7D0"/>
+              <w:right w:val="single" w:sz="6" w:space="0" w:color="C1C7D0"/>
+            </w:tcBorders>
+            <w:shd w:val="clear" w:color="auto" w:fill="F4F5F7"/>
+            <w:tcMar>
+              <w:top w:w="45" w:type="dxa"/>
+              <w:left w:w="60" w:type="dxa"/>
+              <w:bottom w:w="45" w:type="dxa"/>
+              <w:right w:w="60" w:type="dxa"/>
+            </w:tcMar>
+            <w:vAlign w:val="center"/>
+            <w:hideMark/>
+          </w:tcPr>
+          <w:p>
+            <w:pPr>
+              <w:spacing w:before="75" w:after="75" w:line="240" w:lineRule="auto"/>
+              <w:jc w:val="center"/>
+              <w:rPr>
+                <w:rFonts w:ascii="Times New Roman" w:eastAsia="Times New Roman" w:hAnsi="Times New Roman" w:cs="Times New Roman"/>
+                <w:b/>
+                <w:bCs/>
+                <w:sz w:val="24"/>
+                <w:szCs w:val="24"/>
+              </w:rPr>
+            </w:pPr>
+            <w:r>
+              <w:rPr>
+                <w:rFonts w:ascii="Times New Roman" w:eastAsia="Times New Roman" w:hAnsi="Times New Roman" w:cs="Times New Roman"/>
+                <w:b/>
+                <w:bCs/>
+                <w:sz w:val="24"/>
+                <w:szCs w:val="24"/>
+              </w:rPr>
+              <w:t>data</w:t>
+            </w:r>
+          </w:p>
+        </w:tc>
+        <w:tc>
+          <w:tcPr>
+            <w:tcW w:w="0" w:type="auto"/>
+            <w:tcBorders>
+              <w:top w:val="single" w:sz="6" w:space="0" w:color="C1C7D0"/>
+              <w:left w:val="single" w:sz="6" w:space="0" w:color="C1C7D0"/>
+              <w:bottom w:val="single" w:sz="6" w:space="0" w:color="C1C7D0"/>
+              <w:right w:val="single" w:sz="6" w:space="0" w:color="C1C7D0"/>
+            </w:tcBorders>
+            <w:shd w:val="clear" w:color="auto" w:fill="F4F5F7"/>
+            <w:tcMar>
+              <w:top w:w="45" w:type="dxa"/>
+              <w:left w:w="60" w:type="dxa"/>
+              <w:bottom w:w="45" w:type="dxa"/>
+              <w:right w:w="60" w:type="dxa"/>
+            </w:tcMar>
+            <w:vAlign w:val="center"/>
+            <w:hideMark/>
+          </w:tcPr>
+          <w:p>
+            <w:pPr>
+              <w:spacing w:before="75" w:after="75" w:line="240" w:lineRule="auto"/>
+              <w:jc w:val="center"/>
+              <w:rPr>
+                <w:rFonts w:ascii="Times New Roman" w:eastAsia="Times New Roman" w:hAnsi="Times New Roman" w:cs="Times New Roman"/>
+                <w:b/>
+                <w:bCs/>
+                <w:sz w:val="24"/>
+                <w:szCs w:val="24"/>
+              </w:rPr>
+            </w:pPr>
+            <w:r>
+              <w:rPr>
+                <w:rFonts w:ascii="Times New Roman" w:eastAsia="Times New Roman" w:hAnsi="Times New Roman" w:cs="Times New Roman"/>
+                <w:b/>
+                <w:bCs/>
+                <w:sz w:val="24"/>
+                <w:szCs w:val="24"/>
+              </w:rPr>
+              <w:t>desc</w:t>
+            </w:r>
+          </w:p>
+        </w:tc>
+        <w:tc>
+          <w:tcPr>
+            <w:tcW w:w="0" w:type="auto"/>
+            <w:tcBorders>
+              <w:top w:val="single" w:sz="6" w:space="0" w:color="C1C7D0"/>
+              <w:left w:val="single" w:sz="6" w:space="0" w:color="C1C7D0"/>
+              <w:bottom w:val="single" w:sz="6" w:space="0" w:color="C1C7D0"/>
+              <w:right w:val="single" w:sz="6" w:space="0" w:color="C1C7D0"/>
+            </w:tcBorders>
+            <w:shd w:val="clear" w:color="auto" w:fill="F4F5F7"/>
+            <w:tcMar>
+              <w:top w:w="45" w:type="dxa"/>
+              <w:left w:w="60" w:type="dxa"/>
+              <w:bottom w:w="45" w:type="dxa"/>
+              <w:right w:w="60" w:type="dxa"/>
+            </w:tcMar>
+            <w:vAlign w:val="center"/>
+            <w:hideMark/>
+          </w:tcPr>
+          <w:p>
+            <w:pPr>
+              <w:spacing w:before="75" w:after="75" w:line="240" w:lineRule="auto"/>
+              <w:jc w:val="center"/>
+              <w:rPr>
+                <w:rFonts w:ascii="Times New Roman" w:eastAsia="Times New Roman" w:hAnsi="Times New Roman" w:cs="Times New Roman"/>
+                <w:b/>
+                <w:bCs/>
+                <w:sz w:val="24"/>
+                <w:szCs w:val="24"/>
+              </w:rPr>
+            </w:pPr>
+            <w:r>
+              <w:rPr>
+                <w:rFonts w:ascii="Times New Roman" w:eastAsia="Times New Roman" w:hAnsi="Times New Roman" w:cs="Times New Roman"/>
+                <w:b/>
+                <w:bCs/>
+                <w:sz w:val="24"/>
+                <w:szCs w:val="24"/>
+              </w:rPr>
+              <w:t> </w:t>
+            </w:r>
+          </w:p>
+        </w:tc>
+      </w:tr>
+      <w:tr>
+        <w:tc>
+          <w:tcPr>
+            <w:tcW w:w="0" w:type="auto"/>
+            <w:tcBorders>
+              <w:top w:val="single" w:sz="6" w:space="0" w:color="C1C7D0"/>
+              <w:left w:val="single" w:sz="6" w:space="0" w:color="C1C7D0"/>
+              <w:bottom w:val="single" w:sz="6" w:space="0" w:color="C1C7D0"/>
+              <w:right w:val="single" w:sz="6" w:space="0" w:color="C1C7D0"/>
+            </w:tcBorders>
+            <w:tcMar>
+              <w:top w:w="45" w:type="dxa"/>
+              <w:left w:w="60" w:type="dxa"/>
+              <w:bottom w:w="45" w:type="dxa"/>
+              <w:right w:w="60" w:type="dxa"/>
+            </w:tcMar>
+            <w:vAlign w:val="center"/>
+            <w:hideMark/>
+          </w:tcPr>
+          <w:p>
+            <w:pPr>
+              <w:spacing w:before="75" w:after="75" w:line="240" w:lineRule="auto"/>
+              <w:rPr>
+                <w:rFonts w:ascii="Times New Roman" w:eastAsia="Times New Roman" w:hAnsi="Times New Roman" w:cs="Times New Roman"/>
+                <w:sz w:val="24"/>
+                <w:szCs w:val="24"/>
+              </w:rPr>
+            </w:pPr>
+            <w:r>
+              <w:rPr>
+                <w:rFonts w:ascii="Times New Roman" w:eastAsia="Times New Roman" w:hAnsi="Times New Roman" w:cs="Times New Roman"/>
+                <w:sz w:val="24"/>
+                <w:szCs w:val="24"/>
+              </w:rPr>
+              <w:t>Cells = List&lt;Cell&gt;</w:t>
+            </w:r>
+          </w:p>
+          <w:p>
+            <w:pPr>
+              <w:spacing w:before="75" w:after="75" w:line="240" w:lineRule="auto"/>
+              <w:rPr>
+                <w:rFonts w:ascii="Times New Roman" w:eastAsia="Times New Roman" w:hAnsi="Times New Roman" w:cs="Times New Roman"/>
+                <w:sz w:val="24"/>
+                <w:szCs w:val="24"/>
+              </w:rPr>
+            </w:pPr>
+            <w:r>
+              <w:rPr>
+                <w:rFonts w:ascii="Times New Roman" w:eastAsia="Times New Roman" w:hAnsi="Times New Roman" w:cs="Times New Roman"/>
+                <w:sz w:val="24"/>
+                <w:szCs w:val="24"/>
+              </w:rPr>
+              <w:t xml:space="preserve">Cell = { </w:t>
+            </w:r>
+            <w:r>
+              <w:rPr>
+                <w:rFonts w:ascii="Times New Roman" w:eastAsia="Times New Roman" w:hAnsi="Times New Roman" w:cs="Times New Roman"/>
+                <w:sz w:val="24"/>
+                <w:szCs w:val="24"/>
+              </w:rPr>
+              <w:t>"Bay", "Row", "Tier", "IsL</w:t>
+            </w:r>
+            <w:r>
+              <w:rPr>
+                <w:rFonts w:ascii="Times New Roman" w:eastAsia="Times New Roman" w:hAnsi="Times New Roman" w:cs="Times New Roman"/>
+                <w:sz w:val="24"/>
+                <w:szCs w:val="24"/>
+              </w:rPr>
+              <w:t>ocked", {</w:t>
+            </w:r>
+            <w:r>
+              <w:rPr>
+                <w:rFonts w:ascii="Times New Roman" w:eastAsia="Times New Roman" w:hAnsi="Times New Roman" w:cs="Times New Roman"/>
+                <w:sz w:val="24"/>
+                <w:szCs w:val="24"/>
+              </w:rPr>
+              <w:t>Standard</w:t>
+            </w:r>
+            <w:r>
+              <w:rPr>
+                <w:rFonts w:ascii="Times New Roman" w:eastAsia="Times New Roman" w:hAnsi="Times New Roman" w:cs="Times New Roman"/>
+                <w:sz w:val="24"/>
+                <w:szCs w:val="24"/>
+              </w:rPr>
+              <w:t>ContainerInfo}</w:t>
+            </w:r>
+            <w:r>
+              <w:rPr>
+                <w:rFonts w:ascii="Times New Roman" w:eastAsia="Times New Roman" w:hAnsi="Times New Roman" w:cs="Times New Roman"/>
+                <w:sz w:val="24"/>
+                <w:szCs w:val="24"/>
+              </w:rPr>
+              <w:t>",</w:t>
+            </w:r>
+            <w:r>
+              <w:rPr>
+                <w:rFonts w:ascii="Times New Roman" w:eastAsia="Times New Roman" w:hAnsi="Times New Roman" w:cs="Times New Roman"/>
+                <w:sz w:val="24"/>
+                <w:szCs w:val="24"/>
+              </w:rPr>
+              <w:br/>
+              <w:t>     Rel:"container_information",</w:t>
+            </w:r>
+            <w:r>
+              <w:rPr>
+                <w:rFonts w:ascii="Times New Roman" w:eastAsia="Times New Roman" w:hAnsi="Times New Roman" w:cs="Times New Roman"/>
+                <w:sz w:val="24"/>
+                <w:szCs w:val="24"/>
+              </w:rPr>
+              <w:br/>
+              <w:t>     Method: "Get"</w:t>
+            </w:r>
+            <w:r>
+              <w:rPr>
+                <w:rFonts w:ascii="Times New Roman" w:eastAsia="Times New Roman" w:hAnsi="Times New Roman" w:cs="Times New Roman"/>
+                <w:sz w:val="24"/>
+                <w:szCs w:val="24"/>
+              </w:rPr>
+              <w:br/>
+              <w:t>  }</w:t>
+            </w:r>
+            <w:r>
+              <w:rPr>
+                <w:rFonts w:ascii="Times New Roman" w:eastAsia="Times New Roman" w:hAnsi="Times New Roman" w:cs="Times New Roman"/>
+                <w:sz w:val="24"/>
+                <w:szCs w:val="24"/>
+              </w:rPr>
+              <w:br/>
+              <w:t>}</w:t>
+            </w:r>
+            <w:r>
+              <w:rPr>
+                <w:rFonts w:ascii="Times New Roman" w:eastAsia="Times New Roman" w:hAnsi="Times New Roman" w:cs="Times New Roman"/>
+                <w:sz w:val="24"/>
+                <w:szCs w:val="24"/>
+              </w:rPr>
+              <w:br/>
+              <w:t> </w:t>
+            </w:r>
+          </w:p>
+          <w:p>
+            <w:pPr>
+              <w:spacing w:before="75" w:after="75" w:line="240" w:lineRule="auto"/>
+              <w:rPr>
+                <w:rFonts w:ascii="Times New Roman" w:eastAsia="Times New Roman" w:hAnsi="Times New Roman" w:cs="Times New Roman"/>
+                <w:sz w:val="24"/>
+                <w:szCs w:val="24"/>
+              </w:rPr>
+            </w:pPr>
+            <w:r>
+              <w:rPr>
+                <w:rFonts w:ascii="Times New Roman" w:eastAsia="Times New Roman" w:hAnsi="Times New Roman" w:cs="Times New Roman"/>
+                <w:sz w:val="24"/>
+                <w:szCs w:val="24"/>
+              </w:rPr>
+              <w:t>Standard</w:t>
+            </w:r>
+            <w:r>
+              <w:rPr>
+                <w:rFonts w:ascii="Times New Roman" w:eastAsia="Times New Roman" w:hAnsi="Times New Roman" w:cs="Times New Roman"/>
+                <w:sz w:val="24"/>
+                <w:szCs w:val="24"/>
+              </w:rPr>
+              <w:t>ContainerInfo</w:t>
+            </w:r>
+            <w:r>
+              <w:rPr>
+                <w:rFonts w:ascii="Times New Roman" w:eastAsia="Times New Roman" w:hAnsi="Times New Roman" w:cs="Times New Roman"/>
+                <w:sz w:val="24"/>
+                <w:szCs w:val="24"/>
+              </w:rPr>
+              <w:t xml:space="preserve"> ( 10 thông tin)</w:t>
+            </w:r>
+            <w:r>
+              <w:rPr>
+                <w:rFonts w:ascii="Times New Roman" w:eastAsia="Times New Roman" w:hAnsi="Times New Roman" w:cs="Times New Roman"/>
+                <w:sz w:val="24"/>
+                <w:szCs w:val="24"/>
+              </w:rPr>
+              <w:br/>
+            </w:r>
+            <w:r>
+              <w:rPr>
+                <w:rFonts w:ascii="Times New Roman" w:eastAsia="Times New Roman" w:hAnsi="Times New Roman" w:cs="Times New Roman"/>
+                <w:sz w:val="24"/>
+                <w:szCs w:val="24"/>
+              </w:rPr>
+              <w:t>{</w:t>
+            </w:r>
+            <w:r>
+              <w:rPr>
+                <w:rFonts w:ascii="Times New Roman" w:eastAsia="Times New Roman" w:hAnsi="Times New Roman" w:cs="Times New Roman"/>
+                <w:sz w:val="24"/>
+                <w:szCs w:val="24"/>
+              </w:rPr>
+              <w:t> </w:t>
+            </w:r>
+            <w:r>
+              <w:rPr>
+                <w:rFonts w:ascii="Times New Roman" w:eastAsia="Times New Roman" w:hAnsi="Times New Roman" w:cs="Times New Roman"/>
+                <w:sz w:val="24"/>
+                <w:szCs w:val="24"/>
+              </w:rPr>
+              <w:br/>
+            </w:r>
+            <w:r>
+              <w:rPr>
+                <w:rFonts w:ascii="Times New Roman" w:eastAsia="Times New Roman" w:hAnsi="Times New Roman" w:cs="Times New Roman"/>
+                <w:sz w:val="24"/>
+                <w:szCs w:val="24"/>
+              </w:rPr>
+              <w:t xml:space="preserve">       ItemNo, Iso, LineOper, Gross, Fel, Category, Grade,…</w:t>
+            </w:r>
+            <w:bookmarkStart w:id="2" w:name="_GoBack"/>
+            <w:bookmarkEnd w:id="2"/>
+          </w:p>
+          <w:p>
+            <w:pPr>
+              <w:spacing w:before="75" w:after="75" w:line="240" w:lineRule="auto"/>
+              <w:rPr>
+                <w:rFonts w:ascii="Times New Roman" w:eastAsia="Times New Roman" w:hAnsi="Times New Roman" w:cs="Times New Roman"/>
+                <w:sz w:val="24"/>
+                <w:szCs w:val="24"/>
+              </w:rPr>
+            </w:pPr>
+            <w:r>
+              <w:rPr>
+                <w:rFonts w:ascii="Times New Roman" w:eastAsia="Times New Roman" w:hAnsi="Times New Roman" w:cs="Times New Roman"/>
+                <w:sz w:val="24"/>
+                <w:szCs w:val="24"/>
+              </w:rPr>
+              <w:t>}</w:t>
+            </w:r>
+            <w:r>
+              <w:rPr>
+                <w:rFonts w:ascii="Times New Roman" w:eastAsia="Times New Roman" w:hAnsi="Times New Roman" w:cs="Times New Roman"/>
+                <w:sz w:val="24"/>
+                <w:szCs w:val="24"/>
+              </w:rPr>
+              <w:t> </w:t>
+            </w:r>
+          </w:p>
+        </w:tc>
+        <w:tc>
+          <w:tcPr>
+            <w:tcW w:w="0" w:type="auto"/>
+            <w:vAlign w:val="center"/>
+            <w:hideMark/>
+          </w:tcPr>
+          <w:p>
+            <w:pPr>
+              <w:spacing w:before="75" w:after="75" w:line="240" w:lineRule="auto"/>
+              <w:rPr>
+                <w:rFonts w:ascii="Times New Roman" w:eastAsia="Times New Roman" w:hAnsi="Times New Roman" w:cs="Times New Roman"/>
+                <w:sz w:val="20"/>
+                <w:szCs w:val="20"/>
+              </w:rPr>
+            </w:pPr>
+          </w:p>
+        </w:tc>
+        <w:tc>
+          <w:tcPr>
+            <w:tcW w:w="0" w:type="auto"/>
+            <w:vAlign w:val="center"/>
+            <w:hideMark/>
+          </w:tcPr>
+          <w:p>
+            <w:pPr>
+              <w:spacing w:before="75" w:after="75" w:line="240" w:lineRule="auto"/>
+              <w:rPr>
+                <w:rFonts w:ascii="Times New Roman" w:eastAsia="Times New Roman" w:hAnsi="Times New Roman" w:cs="Times New Roman"/>
+                <w:sz w:val="20"/>
+                <w:szCs w:val="20"/>
+              </w:rPr>
+            </w:pPr>
+          </w:p>
+        </w:tc>
+      </w:tr>
+      <w:tr>
+        <w:tc>
+          <w:tcPr>
+            <w:tcW w:w="0" w:type="auto"/>
+            <w:tcBorders>
+              <w:top w:val="single" w:sz="6" w:space="0" w:color="C1C7D0"/>
+              <w:left w:val="single" w:sz="6" w:space="0" w:color="C1C7D0"/>
+              <w:bottom w:val="single" w:sz="6" w:space="0" w:color="C1C7D0"/>
+              <w:right w:val="single" w:sz="6" w:space="0" w:color="C1C7D0"/>
+            </w:tcBorders>
+            <w:tcMar>
+              <w:top w:w="45" w:type="dxa"/>
+              <w:left w:w="60" w:type="dxa"/>
+              <w:bottom w:w="45" w:type="dxa"/>
+              <w:right w:w="60" w:type="dxa"/>
+            </w:tcMar>
+            <w:vAlign w:val="center"/>
+            <w:hideMark/>
+          </w:tcPr>
+          <w:p>
+            <w:pPr>
+              <w:spacing w:before="150" w:after="0" w:line="240" w:lineRule="auto"/>
+              <w:rPr>
+                <w:rFonts w:ascii="Times New Roman" w:eastAsia="Times New Roman" w:hAnsi="Times New Roman" w:cs="Times New Roman"/>
+                <w:sz w:val="24"/>
+                <w:szCs w:val="24"/>
+              </w:rPr>
+            </w:pPr>
+          </w:p>
+        </w:tc>
+        <w:tc>
+          <w:tcPr>
+            <w:tcW w:w="0" w:type="auto"/>
+            <w:vAlign w:val="center"/>
+            <w:hideMark/>
+          </w:tcPr>
+          <w:p>
+            <w:pPr>
+              <w:spacing w:after="0" w:line="240" w:lineRule="auto"/>
+              <w:rPr>
+                <w:rFonts w:ascii="Times New Roman" w:eastAsia="Times New Roman" w:hAnsi="Times New Roman" w:cs="Times New Roman"/>
+                <w:sz w:val="20"/>
+                <w:szCs w:val="20"/>
+              </w:rPr>
+            </w:pPr>
+          </w:p>
+        </w:tc>
+        <w:tc>
+          <w:tcPr>
+            <w:tcW w:w="0" w:type="auto"/>
+            <w:vAlign w:val="center"/>
+            <w:hideMark/>
+          </w:tcPr>
+          <w:p>
+            <w:pPr>
+              <w:spacing w:after="0" w:line="240" w:lineRule="auto"/>
+              <w:rPr>
+                <w:rFonts w:ascii="Times New Roman" w:eastAsia="Times New Roman" w:hAnsi="Times New Roman" w:cs="Times New Roman"/>
+                <w:sz w:val="20"/>
+                <w:szCs w:val="20"/>
+              </w:rPr>
+            </w:pPr>
+          </w:p>
         </w:tc>
       </w:tr>
     </w:tbl>
@@ -2234,6 +3297,22 @@
       <w:iCs/>
     </w:rPr>
   </w:style>
+  <w:style w:type="paragraph" w:styleId="NormalWeb">
+    <w:name w:val="Normal (Web)"/>
+    <w:basedOn w:val="Normal"/>
+    <w:uiPriority w:val="99"/>
+    <w:semiHidden/>
+    <w:unhideWhenUsed/>
+    <w:rsid w:val="00743FB7"/>
+    <w:pPr>
+      <w:spacing w:before="100" w:beforeAutospacing="1" w:after="100" w:afterAutospacing="1" w:line="240" w:lineRule="auto"/>
+    </w:pPr>
+    <w:rPr>
+      <w:rFonts w:ascii="Times New Roman" w:eastAsia="Times New Roman" w:hAnsi="Times New Roman" w:cs="Times New Roman"/>
+      <w:sz w:val="24"/>
+      <w:szCs w:val="24"/>
+    </w:rPr>
+  </w:style>
 </w:styles>
 </file>
 

</xml_diff>

<commit_message>
cập nhật tài liệu document
</commit_message>
<xml_diff>
--- a/documents/sprint-1/Notes.docx
+++ b/documents/sprint-1/Notes.docx
@@ -712,8 +712,6 @@
       <w:r>
         <w:t>Output:</w:t>
       </w:r>
-      <w:bookmarkStart w:id="0" w:name="_GoBack"/>
-      <w:bookmarkEnd w:id="0"/>
     </w:p>
     <w:tbl>
       <w:tblPr>
@@ -733,6 +731,9 @@
           </w:tcPr>
           <w:p>
             <w:pPr>
+              <w:tabs>
+                <w:tab w:val="right" w:pos="4459"/>
+              </w:tabs>
               <w:rPr>
                 <w:rFonts w:ascii="Times New Roman" w:hAnsi="Times New Roman" w:cs="Times New Roman"/>
                 <w:b/>
@@ -748,6 +749,15 @@
                 <w:szCs w:val="26"/>
               </w:rPr>
               <w:t>Data</w:t>
+            </w:r>
+            <w:r>
+              <w:rPr>
+                <w:rFonts w:ascii="Times New Roman" w:hAnsi="Times New Roman" w:cs="Times New Roman"/>
+                <w:b/>
+                <w:sz w:val="26"/>
+                <w:szCs w:val="26"/>
+              </w:rPr>
+              <w:tab/>
             </w:r>
           </w:p>
         </w:tc>
@@ -832,201 +842,91 @@
                 <w:szCs w:val="26"/>
                 <w:shd w:val="clear" w:color="auto" w:fill="FFFFFF"/>
               </w:rPr>
-              <w:t xml:space="preserve">   “</w:t>
-            </w:r>
-            <w:proofErr w:type="gramStart"/>
-            <w:r>
-              <w:rPr>
-                <w:rFonts w:ascii="Times New Roman" w:hAnsi="Times New Roman" w:cs="Times New Roman"/>
-                <w:color w:val="172B4D"/>
-                <w:sz w:val="26"/>
-                <w:szCs w:val="26"/>
-                <w:shd w:val="clear" w:color="auto" w:fill="FFFFFF"/>
-              </w:rPr>
-              <w:t>FromBay”:&lt;</w:t>
-            </w:r>
-            <w:proofErr w:type="gramEnd"/>
-            <w:r>
-              <w:rPr>
-                <w:rFonts w:ascii="Times New Roman" w:hAnsi="Times New Roman" w:cs="Times New Roman"/>
-                <w:color w:val="172B4D"/>
-                <w:sz w:val="26"/>
-                <w:szCs w:val="26"/>
-                <w:shd w:val="clear" w:color="auto" w:fill="FFFFFF"/>
-              </w:rPr>
-              <w:t>frombay&gt;,</w:t>
-            </w:r>
-          </w:p>
-          <w:p>
-            <w:pPr>
-              <w:rPr>
-                <w:rFonts w:ascii="Times New Roman" w:hAnsi="Times New Roman" w:cs="Times New Roman"/>
-                <w:color w:val="172B4D"/>
-                <w:sz w:val="26"/>
-                <w:szCs w:val="26"/>
-                <w:shd w:val="clear" w:color="auto" w:fill="FFFFFF"/>
-              </w:rPr>
-            </w:pPr>
-            <w:r>
-              <w:rPr>
-                <w:rFonts w:ascii="Times New Roman" w:hAnsi="Times New Roman" w:cs="Times New Roman"/>
-                <w:color w:val="172B4D"/>
-                <w:sz w:val="26"/>
-                <w:szCs w:val="26"/>
-                <w:shd w:val="clear" w:color="auto" w:fill="FFFFFF"/>
-              </w:rPr>
-              <w:t xml:space="preserve">    “</w:t>
-            </w:r>
-            <w:proofErr w:type="gramStart"/>
-            <w:r>
-              <w:rPr>
-                <w:rFonts w:ascii="Times New Roman" w:hAnsi="Times New Roman" w:cs="Times New Roman"/>
-                <w:color w:val="172B4D"/>
-                <w:sz w:val="26"/>
-                <w:szCs w:val="26"/>
-                <w:shd w:val="clear" w:color="auto" w:fill="FFFFFF"/>
-              </w:rPr>
-              <w:t>ToBay”:&lt;</w:t>
-            </w:r>
-            <w:proofErr w:type="gramEnd"/>
-            <w:r>
-              <w:rPr>
-                <w:rFonts w:ascii="Times New Roman" w:hAnsi="Times New Roman" w:cs="Times New Roman"/>
-                <w:color w:val="172B4D"/>
-                <w:sz w:val="26"/>
-                <w:szCs w:val="26"/>
-                <w:shd w:val="clear" w:color="auto" w:fill="FFFFFF"/>
-              </w:rPr>
-              <w:t>tobay&gt;,</w:t>
-            </w:r>
-          </w:p>
-          <w:p>
-            <w:pPr>
-              <w:rPr>
-                <w:rFonts w:ascii="Times New Roman" w:hAnsi="Times New Roman" w:cs="Times New Roman"/>
-                <w:color w:val="172B4D"/>
-                <w:sz w:val="26"/>
-                <w:szCs w:val="26"/>
-                <w:shd w:val="clear" w:color="auto" w:fill="FFFFFF"/>
-              </w:rPr>
-            </w:pPr>
-            <w:r>
-              <w:rPr>
-                <w:rFonts w:ascii="Times New Roman" w:hAnsi="Times New Roman" w:cs="Times New Roman"/>
-                <w:color w:val="172B4D"/>
-                <w:sz w:val="26"/>
-                <w:szCs w:val="26"/>
-                <w:shd w:val="clear" w:color="auto" w:fill="FFFFFF"/>
-              </w:rPr>
-              <w:t xml:space="preserve">    “</w:t>
-            </w:r>
-            <w:proofErr w:type="gramStart"/>
-            <w:r>
-              <w:rPr>
-                <w:rFonts w:ascii="Times New Roman" w:hAnsi="Times New Roman" w:cs="Times New Roman"/>
-                <w:color w:val="172B4D"/>
-                <w:sz w:val="26"/>
-                <w:szCs w:val="26"/>
-                <w:shd w:val="clear" w:color="auto" w:fill="FFFFFF"/>
-              </w:rPr>
-              <w:t>MaxRow”:&lt;</w:t>
-            </w:r>
-            <w:proofErr w:type="gramEnd"/>
-            <w:r>
-              <w:rPr>
-                <w:rFonts w:ascii="Times New Roman" w:hAnsi="Times New Roman" w:cs="Times New Roman"/>
-                <w:color w:val="172B4D"/>
-                <w:sz w:val="26"/>
-                <w:szCs w:val="26"/>
-                <w:shd w:val="clear" w:color="auto" w:fill="FFFFFF"/>
-              </w:rPr>
-              <w:t>maxrow&gt;,</w:t>
-            </w:r>
-          </w:p>
-          <w:p>
-            <w:pPr>
-              <w:rPr>
-                <w:rFonts w:ascii="Times New Roman" w:hAnsi="Times New Roman" w:cs="Times New Roman"/>
-                <w:color w:val="172B4D"/>
-                <w:sz w:val="26"/>
-                <w:szCs w:val="26"/>
-                <w:shd w:val="clear" w:color="auto" w:fill="FFFFFF"/>
-              </w:rPr>
-            </w:pPr>
-            <w:r>
-              <w:rPr>
-                <w:rFonts w:ascii="Times New Roman" w:hAnsi="Times New Roman" w:cs="Times New Roman"/>
-                <w:color w:val="172B4D"/>
-                <w:sz w:val="26"/>
-                <w:szCs w:val="26"/>
-                <w:shd w:val="clear" w:color="auto" w:fill="FFFFFF"/>
-              </w:rPr>
-              <w:t xml:space="preserve">    “</w:t>
-            </w:r>
-            <w:proofErr w:type="gramStart"/>
-            <w:r>
-              <w:rPr>
-                <w:rFonts w:ascii="Times New Roman" w:hAnsi="Times New Roman" w:cs="Times New Roman"/>
-                <w:color w:val="172B4D"/>
-                <w:sz w:val="26"/>
-                <w:szCs w:val="26"/>
-                <w:shd w:val="clear" w:color="auto" w:fill="FFFFFF"/>
-              </w:rPr>
-              <w:t>MaxTier”:&lt;</w:t>
-            </w:r>
-            <w:proofErr w:type="gramEnd"/>
-            <w:r>
-              <w:rPr>
-                <w:rFonts w:ascii="Times New Roman" w:hAnsi="Times New Roman" w:cs="Times New Roman"/>
-                <w:color w:val="172B4D"/>
-                <w:sz w:val="26"/>
-                <w:szCs w:val="26"/>
-                <w:shd w:val="clear" w:color="auto" w:fill="FFFFFF"/>
-              </w:rPr>
-              <w:t>maxtier&gt;,</w:t>
-            </w:r>
-          </w:p>
-          <w:p>
-            <w:pPr>
-              <w:rPr>
-                <w:rFonts w:ascii="Times New Roman" w:hAnsi="Times New Roman" w:cs="Times New Roman"/>
-                <w:color w:val="172B4D"/>
-                <w:sz w:val="26"/>
-                <w:szCs w:val="26"/>
-                <w:shd w:val="clear" w:color="auto" w:fill="FFFFFF"/>
-              </w:rPr>
-            </w:pPr>
-            <w:r>
-              <w:rPr>
-                <w:rFonts w:ascii="Times New Roman" w:hAnsi="Times New Roman" w:cs="Times New Roman"/>
-                <w:color w:val="172B4D"/>
-                <w:sz w:val="26"/>
-                <w:szCs w:val="26"/>
-                <w:shd w:val="clear" w:color="auto" w:fill="FFFFFF"/>
-              </w:rPr>
-              <w:t xml:space="preserve">    “</w:t>
-            </w:r>
-            <w:proofErr w:type="gramStart"/>
-            <w:r>
-              <w:rPr>
-                <w:rFonts w:ascii="Times New Roman" w:hAnsi="Times New Roman" w:cs="Times New Roman"/>
-                <w:color w:val="172B4D"/>
-                <w:sz w:val="26"/>
-                <w:szCs w:val="26"/>
-                <w:shd w:val="clear" w:color="auto" w:fill="FFFFFF"/>
-              </w:rPr>
-              <w:t>IsVirtual”:&lt;</w:t>
-            </w:r>
-            <w:proofErr w:type="gramEnd"/>
-            <w:r>
-              <w:rPr>
-                <w:rFonts w:ascii="Times New Roman" w:hAnsi="Times New Roman" w:cs="Times New Roman"/>
-                <w:color w:val="172B4D"/>
-                <w:sz w:val="26"/>
-                <w:szCs w:val="26"/>
-                <w:shd w:val="clear" w:color="auto" w:fill="FFFFFF"/>
-              </w:rPr>
-              <w:t>isvirtual&gt;,</w:t>
+              <w:t xml:space="preserve">   “FromBay”:&lt;frombay&gt;,</w:t>
+            </w:r>
+          </w:p>
+          <w:p>
+            <w:pPr>
+              <w:rPr>
+                <w:rFonts w:ascii="Times New Roman" w:hAnsi="Times New Roman" w:cs="Times New Roman"/>
+                <w:color w:val="172B4D"/>
+                <w:sz w:val="26"/>
+                <w:szCs w:val="26"/>
+                <w:shd w:val="clear" w:color="auto" w:fill="FFFFFF"/>
+              </w:rPr>
+            </w:pPr>
+            <w:r>
+              <w:rPr>
+                <w:rFonts w:ascii="Times New Roman" w:hAnsi="Times New Roman" w:cs="Times New Roman"/>
+                <w:color w:val="172B4D"/>
+                <w:sz w:val="26"/>
+                <w:szCs w:val="26"/>
+                <w:shd w:val="clear" w:color="auto" w:fill="FFFFFF"/>
+              </w:rPr>
+              <w:t xml:space="preserve">    “ToBay”:&lt;tobay&gt;,</w:t>
+            </w:r>
+          </w:p>
+          <w:p>
+            <w:pPr>
+              <w:rPr>
+                <w:rFonts w:ascii="Times New Roman" w:hAnsi="Times New Roman" w:cs="Times New Roman"/>
+                <w:color w:val="172B4D"/>
+                <w:sz w:val="26"/>
+                <w:szCs w:val="26"/>
+                <w:shd w:val="clear" w:color="auto" w:fill="FFFFFF"/>
+              </w:rPr>
+            </w:pPr>
+            <w:r>
+              <w:rPr>
+                <w:rFonts w:ascii="Times New Roman" w:hAnsi="Times New Roman" w:cs="Times New Roman"/>
+                <w:color w:val="172B4D"/>
+                <w:sz w:val="26"/>
+                <w:szCs w:val="26"/>
+                <w:shd w:val="clear" w:color="auto" w:fill="FFFFFF"/>
+              </w:rPr>
+              <w:t xml:space="preserve">    “MaxRow”:&lt;maxrow&gt;,</w:t>
+            </w:r>
+          </w:p>
+          <w:p>
+            <w:pPr>
+              <w:rPr>
+                <w:rFonts w:ascii="Times New Roman" w:hAnsi="Times New Roman" w:cs="Times New Roman"/>
+                <w:color w:val="172B4D"/>
+                <w:sz w:val="26"/>
+                <w:szCs w:val="26"/>
+                <w:shd w:val="clear" w:color="auto" w:fill="FFFFFF"/>
+              </w:rPr>
+            </w:pPr>
+            <w:r>
+              <w:rPr>
+                <w:rFonts w:ascii="Times New Roman" w:hAnsi="Times New Roman" w:cs="Times New Roman"/>
+                <w:color w:val="172B4D"/>
+                <w:sz w:val="26"/>
+                <w:szCs w:val="26"/>
+                <w:shd w:val="clear" w:color="auto" w:fill="FFFFFF"/>
+              </w:rPr>
+              <w:t xml:space="preserve">    “MaxTier”:&lt;maxtier&gt;,</w:t>
+            </w:r>
+          </w:p>
+          <w:p>
+            <w:pPr>
+              <w:rPr>
+                <w:rFonts w:ascii="Times New Roman" w:hAnsi="Times New Roman" w:cs="Times New Roman"/>
+                <w:color w:val="172B4D"/>
+                <w:sz w:val="26"/>
+                <w:szCs w:val="26"/>
+                <w:shd w:val="clear" w:color="auto" w:fill="FFFFFF"/>
+              </w:rPr>
+            </w:pPr>
+            <w:r>
+              <w:rPr>
+                <w:rFonts w:ascii="Times New Roman" w:hAnsi="Times New Roman" w:cs="Times New Roman"/>
+                <w:color w:val="172B4D"/>
+                <w:sz w:val="26"/>
+                <w:szCs w:val="26"/>
+                <w:shd w:val="clear" w:color="auto" w:fill="FFFFFF"/>
+              </w:rPr>
+              <w:t xml:space="preserve">    “IsVirtual”:&lt;isvirtual&gt;,</w:t>
             </w:r>
           </w:p>
           <w:p>
@@ -1089,20 +989,8 @@
                 <w:szCs w:val="26"/>
                 <w:shd w:val="clear" w:color="auto" w:fill="FFFFFF"/>
               </w:rPr>
-              <w:t xml:space="preserve">                    “Href”</w:t>
-            </w:r>
-            <w:proofErr w:type="gramStart"/>
-            <w:r>
-              <w:rPr>
-                <w:rFonts w:ascii="Times New Roman" w:hAnsi="Times New Roman" w:cs="Times New Roman"/>
-                <w:color w:val="172B4D"/>
-                <w:sz w:val="26"/>
-                <w:szCs w:val="26"/>
-                <w:shd w:val="clear" w:color="auto" w:fill="FFFFFF"/>
-              </w:rPr>
-              <w:t>: ”</w:t>
-            </w:r>
-            <w:proofErr w:type="gramEnd"/>
+              <w:t xml:space="preserve">                    “Href”: ”</w:t>
+            </w:r>
             <w:r>
               <w:rPr>
                 <w:rFonts w:ascii="Times New Roman" w:hAnsi="Times New Roman" w:cs="Times New Roman"/>
@@ -1156,7 +1044,29 @@
                 <w:szCs w:val="26"/>
                 <w:shd w:val="clear" w:color="auto" w:fill="FFFFFF"/>
               </w:rPr>
-              <w:t xml:space="preserve">                    “Rel”: “block-information”,</w:t>
+              <w:t xml:space="preserve">                    “Rel”: “</w:t>
+            </w:r>
+            <w:r>
+              <w:rPr>
+                <w:rFonts w:ascii="Times New Roman" w:hAnsi="Times New Roman" w:cs="Times New Roman"/>
+                <w:color w:val="172B4D"/>
+                <w:sz w:val="26"/>
+                <w:szCs w:val="26"/>
+                <w:shd w:val="clear" w:color="auto" w:fill="FFFFFF"/>
+              </w:rPr>
+              <w:t>cell-templates</w:t>
+            </w:r>
+            <w:bookmarkStart w:id="0" w:name="_GoBack"/>
+            <w:bookmarkEnd w:id="0"/>
+            <w:r>
+              <w:rPr>
+                <w:rFonts w:ascii="Times New Roman" w:hAnsi="Times New Roman" w:cs="Times New Roman"/>
+                <w:color w:val="172B4D"/>
+                <w:sz w:val="26"/>
+                <w:szCs w:val="26"/>
+                <w:shd w:val="clear" w:color="auto" w:fill="FFFFFF"/>
+              </w:rPr>
+              <w:t>”,</w:t>
             </w:r>
           </w:p>
           <w:p>

</xml_diff>